<commit_message>
chore: sonar warnings fix
</commit_message>
<xml_diff>
--- a/src/test/resources/pandoc/templates/reference_template_with_velocity_and_placeholder.docx
+++ b/src/test/resources/pandoc/templates/reference_template_with_velocity_and_placeholder.docx
@@ -151,10 +151,21 @@
         <w:rPr>
           <w:rStyle w:val="VerbatimChar"/>
         </w:rPr>
-        <w:t xml:space="preserve"> Verbatim Char </w:t>
-      </w:r>
-      <w:r>
-        <w:t xml:space="preserve"> .   </w:t>
+        <w:t xml:space="preserve"> Verbatim </w:t>
+      </w:r>
+      <w:proofErr w:type="gramStart"/>
+      <w:r>
+        <w:rPr>
+          <w:rStyle w:val="VerbatimChar"/>
+        </w:rPr>
+        <w:t xml:space="preserve">Char </w:t>
+      </w:r>
+      <w:r>
+        <w:t xml:space="preserve"> .</w:t>
+      </w:r>
+      <w:proofErr w:type="gramEnd"/>
+      <w:r>
+        <w:t xml:space="preserve">   </w:t>
       </w:r>
       <w:hyperlink r:id="rId7">
         <w:r>
@@ -317,12 +328,8 @@
       </w:r>
     </w:p>
     <w:sectPr>
-      <w:headerReference w:type="even" r:id="rId8"/>
-      <w:headerReference w:type="default" r:id="rId9"/>
-      <w:footerReference w:type="even" r:id="rId10"/>
-      <w:footerReference w:type="default" r:id="rId11"/>
-      <w:headerReference w:type="first" r:id="rId12"/>
-      <w:footerReference w:type="first" r:id="rId13"/>
+      <w:headerReference w:type="default" r:id="rId8"/>
+      <w:footerReference w:type="default" r:id="rId9"/>
       <w:footnotePr>
         <w:numRestart w:val="eachSect"/>
       </w:footnotePr>
@@ -361,26 +368,52 @@
 
 <file path=word/footer1.xml><?xml version="1.0" encoding="utf-8"?>
 <w:ftr xmlns:wpc="http://schemas.microsoft.com/office/word/2010/wordprocessingCanvas" xmlns:cx="http://schemas.microsoft.com/office/drawing/2014/chartex" xmlns:cx1="http://schemas.microsoft.com/office/drawing/2015/9/8/chartex" xmlns:cx2="http://schemas.microsoft.com/office/drawing/2015/10/21/chartex" xmlns:cx3="http://schemas.microsoft.com/office/drawing/2016/5/9/chartex" xmlns:cx4="http://schemas.microsoft.com/office/drawing/2016/5/10/chartex" xmlns:cx5="http://schemas.microsoft.com/office/drawing/2016/5/11/chartex" xmlns:cx6="http://schemas.microsoft.com/office/drawing/2016/5/12/chartex" xmlns:cx7="http://schemas.microsoft.com/office/drawing/2016/5/13/chartex" xmlns:cx8="http://schemas.microsoft.com/office/drawing/2016/5/14/chartex" xmlns:mc="http://schemas.openxmlformats.org/markup-compatibility/2006" xmlns:aink="http://schemas.microsoft.com/office/drawing/2016/ink" xmlns:am3d="http://schemas.microsoft.com/office/drawing/2017/model3d" xmlns:o="urn:schemas-microsoft-com:office:office" xmlns:r="http://schemas.openxmlformats.org/officeDocument/2006/relationships" xmlns:m="http://schemas.openxmlformats.org/officeDocument/2006/math" xmlns:v="urn:schemas-microsoft-com:vml" xmlns:wp14="http://schemas.microsoft.com/office/word/2010/wordprocessingDrawing" xmlns:wp="http://schemas.openxmlformats.org/drawingml/2006/wordprocessingDrawing" xmlns:w10="urn:schemas-microsoft-com:office:word" xmlns:w="http://schemas.openxmlformats.org/wordprocessingml/2006/main" xmlns:w14="http://schemas.microsoft.com/office/word/2010/wordml" xmlns:w15="http://schemas.microsoft.com/office/word/2012/wordml" xmlns:w16cex="http://schemas.microsoft.com/office/word/2018/wordml/cex" xmlns:w16cid="http://schemas.microsoft.com/office/word/2016/wordml/cid" xmlns:w16="http://schemas.microsoft.com/office/word/2018/wordml" xmlns:w16sdtdh="http://schemas.microsoft.com/office/word/2020/wordml/sdtdatahash" xmlns:w16se="http://schemas.microsoft.com/office/word/2015/wordml/symex" xmlns:wpg="http://schemas.microsoft.com/office/word/2010/wordprocessingGroup" xmlns:wpi="http://schemas.microsoft.com/office/word/2010/wordprocessingInk" xmlns:wne="http://schemas.microsoft.com/office/word/2006/wordml" xmlns:wps="http://schemas.microsoft.com/office/word/2010/wordprocessingShape" mc:Ignorable="w14 w15 w16se w16cid w16 w16cex w16sdtdh wp14">
-  <w:p>
-    <w:pPr>
-      <w:pStyle w:val="Footer"/>
-    </w:pPr>
-  </w:p>
-</w:ftr>
-</file>
-
-<file path=word/footer2.xml><?xml version="1.0" encoding="utf-8"?>
-<w:ftr xmlns:wpc="http://schemas.microsoft.com/office/word/2010/wordprocessingCanvas" xmlns:cx="http://schemas.microsoft.com/office/drawing/2014/chartex" xmlns:cx1="http://schemas.microsoft.com/office/drawing/2015/9/8/chartex" xmlns:cx2="http://schemas.microsoft.com/office/drawing/2015/10/21/chartex" xmlns:cx3="http://schemas.microsoft.com/office/drawing/2016/5/9/chartex" xmlns:cx4="http://schemas.microsoft.com/office/drawing/2016/5/10/chartex" xmlns:cx5="http://schemas.microsoft.com/office/drawing/2016/5/11/chartex" xmlns:cx6="http://schemas.microsoft.com/office/drawing/2016/5/12/chartex" xmlns:cx7="http://schemas.microsoft.com/office/drawing/2016/5/13/chartex" xmlns:cx8="http://schemas.microsoft.com/office/drawing/2016/5/14/chartex" xmlns:mc="http://schemas.openxmlformats.org/markup-compatibility/2006" xmlns:aink="http://schemas.microsoft.com/office/drawing/2016/ink" xmlns:am3d="http://schemas.microsoft.com/office/drawing/2017/model3d" xmlns:o="urn:schemas-microsoft-com:office:office" xmlns:r="http://schemas.openxmlformats.org/officeDocument/2006/relationships" xmlns:m="http://schemas.openxmlformats.org/officeDocument/2006/math" xmlns:v="urn:schemas-microsoft-com:vml" xmlns:wp14="http://schemas.microsoft.com/office/word/2010/wordprocessingDrawing" xmlns:wp="http://schemas.openxmlformats.org/drawingml/2006/wordprocessingDrawing" xmlns:w10="urn:schemas-microsoft-com:office:word" xmlns:w="http://schemas.openxmlformats.org/wordprocessingml/2006/main" xmlns:w14="http://schemas.microsoft.com/office/word/2010/wordml" xmlns:w15="http://schemas.microsoft.com/office/word/2012/wordml" xmlns:w16cex="http://schemas.microsoft.com/office/word/2018/wordml/cex" xmlns:w16cid="http://schemas.microsoft.com/office/word/2016/wordml/cid" xmlns:w16="http://schemas.microsoft.com/office/word/2018/wordml" xmlns:w16sdtdh="http://schemas.microsoft.com/office/word/2020/wordml/sdtdatahash" xmlns:w16se="http://schemas.microsoft.com/office/word/2015/wordml/symex" xmlns:wpg="http://schemas.microsoft.com/office/word/2010/wordprocessingGroup" xmlns:wpi="http://schemas.microsoft.com/office/word/2010/wordprocessingInk" xmlns:wne="http://schemas.microsoft.com/office/word/2006/wordml" xmlns:wps="http://schemas.microsoft.com/office/word/2010/wordprocessingShape" mc:Ignorable="w14 w15 w16se w16cid w16 w16cex w16sdtdh wp14">
-  <w:p>
-    <w:pPr>
-      <w:pStyle w:val="Footer"/>
-    </w:pPr>
-  </w:p>
-</w:ftr>
-</file>
-
-<file path=word/footer3.xml><?xml version="1.0" encoding="utf-8"?>
-<w:ftr xmlns:wpc="http://schemas.microsoft.com/office/word/2010/wordprocessingCanvas" xmlns:cx="http://schemas.microsoft.com/office/drawing/2014/chartex" xmlns:cx1="http://schemas.microsoft.com/office/drawing/2015/9/8/chartex" xmlns:cx2="http://schemas.microsoft.com/office/drawing/2015/10/21/chartex" xmlns:cx3="http://schemas.microsoft.com/office/drawing/2016/5/9/chartex" xmlns:cx4="http://schemas.microsoft.com/office/drawing/2016/5/10/chartex" xmlns:cx5="http://schemas.microsoft.com/office/drawing/2016/5/11/chartex" xmlns:cx6="http://schemas.microsoft.com/office/drawing/2016/5/12/chartex" xmlns:cx7="http://schemas.microsoft.com/office/drawing/2016/5/13/chartex" xmlns:cx8="http://schemas.microsoft.com/office/drawing/2016/5/14/chartex" xmlns:mc="http://schemas.openxmlformats.org/markup-compatibility/2006" xmlns:aink="http://schemas.microsoft.com/office/drawing/2016/ink" xmlns:am3d="http://schemas.microsoft.com/office/drawing/2017/model3d" xmlns:o="urn:schemas-microsoft-com:office:office" xmlns:r="http://schemas.openxmlformats.org/officeDocument/2006/relationships" xmlns:m="http://schemas.openxmlformats.org/officeDocument/2006/math" xmlns:v="urn:schemas-microsoft-com:vml" xmlns:wp14="http://schemas.microsoft.com/office/word/2010/wordprocessingDrawing" xmlns:wp="http://schemas.openxmlformats.org/drawingml/2006/wordprocessingDrawing" xmlns:w10="urn:schemas-microsoft-com:office:word" xmlns:w="http://schemas.openxmlformats.org/wordprocessingml/2006/main" xmlns:w14="http://schemas.microsoft.com/office/word/2010/wordml" xmlns:w15="http://schemas.microsoft.com/office/word/2012/wordml" xmlns:w16cex="http://schemas.microsoft.com/office/word/2018/wordml/cex" xmlns:w16cid="http://schemas.microsoft.com/office/word/2016/wordml/cid" xmlns:w16="http://schemas.microsoft.com/office/word/2018/wordml" xmlns:w16sdtdh="http://schemas.microsoft.com/office/word/2020/wordml/sdtdatahash" xmlns:w16se="http://schemas.microsoft.com/office/word/2015/wordml/symex" xmlns:wpg="http://schemas.microsoft.com/office/word/2010/wordprocessingGroup" xmlns:wpi="http://schemas.microsoft.com/office/word/2010/wordprocessingInk" xmlns:wne="http://schemas.microsoft.com/office/word/2006/wordml" xmlns:wps="http://schemas.microsoft.com/office/word/2010/wordprocessingShape" mc:Ignorable="w14 w15 w16se w16cid w16 w16cex w16sdtdh wp14">
+  <w:tbl>
+    <w:tblPr>
+      <w:tblStyle w:val="TableGrid"/>
+      <w:tblW w:w="0" w:type="auto"/>
+      <w:tblLook w:val="04A0" w:firstRow="1" w:lastRow="0" w:firstColumn="1" w:lastColumn="0" w:noHBand="0" w:noVBand="1"/>
+    </w:tblPr>
+    <w:tblGrid>
+      <w:gridCol w:w="4788"/>
+      <w:gridCol w:w="4788"/>
+    </w:tblGrid>
+    <w:tr>
+      <w:tc>
+        <w:tcPr>
+          <w:tcW w:w="4788" w:type="dxa"/>
+        </w:tcPr>
+        <w:p>
+          <w:pPr>
+            <w:pStyle w:val="Footer"/>
+          </w:pPr>
+          <w:r>
+            <w:t>$</w:t>
+          </w:r>
+          <w:proofErr w:type="spellStart"/>
+          <w:proofErr w:type="gramStart"/>
+          <w:r>
+            <w:t>document.getId</w:t>
+          </w:r>
+          <w:proofErr w:type="spellEnd"/>
+          <w:proofErr w:type="gramEnd"/>
+          <w:r>
+            <w:t>()</w:t>
+          </w:r>
+        </w:p>
+      </w:tc>
+      <w:tc>
+        <w:tcPr>
+          <w:tcW w:w="4788" w:type="dxa"/>
+        </w:tcPr>
+        <w:p>
+          <w:pPr>
+            <w:pStyle w:val="Footer"/>
+          </w:pPr>
+        </w:p>
+      </w:tc>
+    </w:tr>
+  </w:tbl>
   <w:p>
     <w:pPr>
       <w:pStyle w:val="Footer"/>
@@ -425,16 +458,6 @@
 </file>
 
 <file path=word/header1.xml><?xml version="1.0" encoding="utf-8"?>
-<w:hdr xmlns:wpc="http://schemas.microsoft.com/office/word/2010/wordprocessingCanvas" xmlns:cx="http://schemas.microsoft.com/office/drawing/2014/chartex" xmlns:cx1="http://schemas.microsoft.com/office/drawing/2015/9/8/chartex" xmlns:cx2="http://schemas.microsoft.com/office/drawing/2015/10/21/chartex" xmlns:cx3="http://schemas.microsoft.com/office/drawing/2016/5/9/chartex" xmlns:cx4="http://schemas.microsoft.com/office/drawing/2016/5/10/chartex" xmlns:cx5="http://schemas.microsoft.com/office/drawing/2016/5/11/chartex" xmlns:cx6="http://schemas.microsoft.com/office/drawing/2016/5/12/chartex" xmlns:cx7="http://schemas.microsoft.com/office/drawing/2016/5/13/chartex" xmlns:cx8="http://schemas.microsoft.com/office/drawing/2016/5/14/chartex" xmlns:mc="http://schemas.openxmlformats.org/markup-compatibility/2006" xmlns:aink="http://schemas.microsoft.com/office/drawing/2016/ink" xmlns:am3d="http://schemas.microsoft.com/office/drawing/2017/model3d" xmlns:o="urn:schemas-microsoft-com:office:office" xmlns:r="http://schemas.openxmlformats.org/officeDocument/2006/relationships" xmlns:m="http://schemas.openxmlformats.org/officeDocument/2006/math" xmlns:v="urn:schemas-microsoft-com:vml" xmlns:wp14="http://schemas.microsoft.com/office/word/2010/wordprocessingDrawing" xmlns:wp="http://schemas.openxmlformats.org/drawingml/2006/wordprocessingDrawing" xmlns:w10="urn:schemas-microsoft-com:office:word" xmlns:w="http://schemas.openxmlformats.org/wordprocessingml/2006/main" xmlns:w14="http://schemas.microsoft.com/office/word/2010/wordml" xmlns:w15="http://schemas.microsoft.com/office/word/2012/wordml" xmlns:w16cex="http://schemas.microsoft.com/office/word/2018/wordml/cex" xmlns:w16cid="http://schemas.microsoft.com/office/word/2016/wordml/cid" xmlns:w16="http://schemas.microsoft.com/office/word/2018/wordml" xmlns:w16sdtdh="http://schemas.microsoft.com/office/word/2020/wordml/sdtdatahash" xmlns:w16se="http://schemas.microsoft.com/office/word/2015/wordml/symex" xmlns:wpg="http://schemas.microsoft.com/office/word/2010/wordprocessingGroup" xmlns:wpi="http://schemas.microsoft.com/office/word/2010/wordprocessingInk" xmlns:wne="http://schemas.microsoft.com/office/word/2006/wordml" xmlns:wps="http://schemas.microsoft.com/office/word/2010/wordprocessingShape" mc:Ignorable="w14 w15 w16se w16cid w16 w16cex w16sdtdh wp14">
-  <w:p>
-    <w:pPr>
-      <w:pStyle w:val="Header"/>
-    </w:pPr>
-  </w:p>
-</w:hdr>
-</file>
-
-<file path=word/header2.xml><?xml version="1.0" encoding="utf-8"?>
 <w:hdr xmlns:wpc="http://schemas.microsoft.com/office/word/2010/wordprocessingCanvas" xmlns:cx="http://schemas.microsoft.com/office/drawing/2014/chartex" xmlns:cx1="http://schemas.microsoft.com/office/drawing/2015/9/8/chartex" xmlns:cx2="http://schemas.microsoft.com/office/drawing/2015/10/21/chartex" xmlns:cx3="http://schemas.microsoft.com/office/drawing/2016/5/9/chartex" xmlns:cx4="http://schemas.microsoft.com/office/drawing/2016/5/10/chartex" xmlns:cx5="http://schemas.microsoft.com/office/drawing/2016/5/11/chartex" xmlns:cx6="http://schemas.microsoft.com/office/drawing/2016/5/12/chartex" xmlns:cx7="http://schemas.microsoft.com/office/drawing/2016/5/13/chartex" xmlns:cx8="http://schemas.microsoft.com/office/drawing/2016/5/14/chartex" xmlns:mc="http://schemas.openxmlformats.org/markup-compatibility/2006" xmlns:aink="http://schemas.microsoft.com/office/drawing/2016/ink" xmlns:am3d="http://schemas.microsoft.com/office/drawing/2017/model3d" xmlns:o="urn:schemas-microsoft-com:office:office" xmlns:r="http://schemas.openxmlformats.org/officeDocument/2006/relationships" xmlns:m="http://schemas.openxmlformats.org/officeDocument/2006/math" xmlns:v="urn:schemas-microsoft-com:vml" xmlns:wp14="http://schemas.microsoft.com/office/word/2010/wordprocessingDrawing" xmlns:wp="http://schemas.openxmlformats.org/drawingml/2006/wordprocessingDrawing" xmlns:w10="urn:schemas-microsoft-com:office:word" xmlns:w="http://schemas.openxmlformats.org/wordprocessingml/2006/main" xmlns:w14="http://schemas.microsoft.com/office/word/2010/wordml" xmlns:w15="http://schemas.microsoft.com/office/word/2012/wordml" xmlns:w16cex="http://schemas.microsoft.com/office/word/2018/wordml/cex" xmlns:w16cid="http://schemas.microsoft.com/office/word/2016/wordml/cid" xmlns:w16="http://schemas.microsoft.com/office/word/2018/wordml" xmlns:w16sdtdh="http://schemas.microsoft.com/office/word/2020/wordml/sdtdatahash" xmlns:w16se="http://schemas.microsoft.com/office/word/2015/wordml/symex" xmlns:wpg="http://schemas.microsoft.com/office/word/2010/wordprocessingGroup" xmlns:wpi="http://schemas.microsoft.com/office/word/2010/wordprocessingInk" xmlns:wne="http://schemas.microsoft.com/office/word/2006/wordml" xmlns:wps="http://schemas.microsoft.com/office/word/2010/wordprocessingShape" mc:Ignorable="w14 w15 w16se w16cid w16 w16cex w16sdtdh wp14">
   <w:p>
     <w:pPr>
@@ -457,19 +480,14 @@
     <w:r>
       <w:ptab w:relativeTo="margin" w:alignment="right" w:leader="none"/>
     </w:r>
+    <w:proofErr w:type="gramStart"/>
     <w:r>
-      <w:t>{{ TIMESTAMP }}</w:t>
+      <w:t>{{ TIMESTAMP</w:t>
     </w:r>
-  </w:p>
-</w:hdr>
-</file>
-
-<file path=word/header3.xml><?xml version="1.0" encoding="utf-8"?>
-<w:hdr xmlns:wpc="http://schemas.microsoft.com/office/word/2010/wordprocessingCanvas" xmlns:cx="http://schemas.microsoft.com/office/drawing/2014/chartex" xmlns:cx1="http://schemas.microsoft.com/office/drawing/2015/9/8/chartex" xmlns:cx2="http://schemas.microsoft.com/office/drawing/2015/10/21/chartex" xmlns:cx3="http://schemas.microsoft.com/office/drawing/2016/5/9/chartex" xmlns:cx4="http://schemas.microsoft.com/office/drawing/2016/5/10/chartex" xmlns:cx5="http://schemas.microsoft.com/office/drawing/2016/5/11/chartex" xmlns:cx6="http://schemas.microsoft.com/office/drawing/2016/5/12/chartex" xmlns:cx7="http://schemas.microsoft.com/office/drawing/2016/5/13/chartex" xmlns:cx8="http://schemas.microsoft.com/office/drawing/2016/5/14/chartex" xmlns:mc="http://schemas.openxmlformats.org/markup-compatibility/2006" xmlns:aink="http://schemas.microsoft.com/office/drawing/2016/ink" xmlns:am3d="http://schemas.microsoft.com/office/drawing/2017/model3d" xmlns:o="urn:schemas-microsoft-com:office:office" xmlns:r="http://schemas.openxmlformats.org/officeDocument/2006/relationships" xmlns:m="http://schemas.openxmlformats.org/officeDocument/2006/math" xmlns:v="urn:schemas-microsoft-com:vml" xmlns:wp14="http://schemas.microsoft.com/office/word/2010/wordprocessingDrawing" xmlns:wp="http://schemas.openxmlformats.org/drawingml/2006/wordprocessingDrawing" xmlns:w10="urn:schemas-microsoft-com:office:word" xmlns:w="http://schemas.openxmlformats.org/wordprocessingml/2006/main" xmlns:w14="http://schemas.microsoft.com/office/word/2010/wordml" xmlns:w15="http://schemas.microsoft.com/office/word/2012/wordml" xmlns:w16cex="http://schemas.microsoft.com/office/word/2018/wordml/cex" xmlns:w16cid="http://schemas.microsoft.com/office/word/2016/wordml/cid" xmlns:w16="http://schemas.microsoft.com/office/word/2018/wordml" xmlns:w16sdtdh="http://schemas.microsoft.com/office/word/2020/wordml/sdtdatahash" xmlns:w16se="http://schemas.microsoft.com/office/word/2015/wordml/symex" xmlns:wpg="http://schemas.microsoft.com/office/word/2010/wordprocessingGroup" xmlns:wpi="http://schemas.microsoft.com/office/word/2010/wordprocessingInk" xmlns:wne="http://schemas.microsoft.com/office/word/2006/wordml" xmlns:wps="http://schemas.microsoft.com/office/word/2010/wordprocessingShape" mc:Ignorable="w14 w15 w16se w16cid w16 w16cex w16sdtdh wp14">
-  <w:p>
-    <w:pPr>
-      <w:pStyle w:val="Header"/>
-    </w:pPr>
+    <w:proofErr w:type="gramEnd"/>
+    <w:r>
+      <w:t xml:space="preserve"> }}</w:t>
+    </w:r>
   </w:p>
 </w:hdr>
 </file>
@@ -1643,6 +1661,24 @@
     <w:link w:val="Footer"/>
     <w:rsid w:val="0097035C"/>
   </w:style>
+  <w:style w:type="table" w:styleId="TableGrid">
+    <w:name w:val="Table Grid"/>
+    <w:basedOn w:val="TableNormal"/>
+    <w:rsid w:val="00962E7F"/>
+    <w:pPr>
+      <w:spacing w:after="0"/>
+    </w:pPr>
+    <w:tblPr>
+      <w:tblBorders>
+        <w:top w:val="single" w:sz="4" w:space="0" w:color="auto"/>
+        <w:left w:val="single" w:sz="4" w:space="0" w:color="auto"/>
+        <w:bottom w:val="single" w:sz="4" w:space="0" w:color="auto"/>
+        <w:right w:val="single" w:sz="4" w:space="0" w:color="auto"/>
+        <w:insideH w:val="single" w:sz="4" w:space="0" w:color="auto"/>
+        <w:insideV w:val="single" w:sz="4" w:space="0" w:color="auto"/>
+      </w:tblBorders>
+    </w:tblPr>
+  </w:style>
 </w:styles>
 </file>
 

</xml_diff>